<commit_message>
update Tagesberichte vom 16.10.14
</commit_message>
<xml_diff>
--- a/Tagesberichte/Tagesberichte.docx
+++ b/Tagesberichte/Tagesberichte.docx
@@ -24,15 +24,7 @@
         </w:numPr>
       </w:pPr>
       <w:r>
-        <w:t xml:space="preserve">Besprechung der Probleme bei der Einrichtung vom </w:t>
-      </w:r>
-      <w:proofErr w:type="spellStart"/>
-      <w:r>
-        <w:t>Raspberry</w:t>
-      </w:r>
-      <w:proofErr w:type="spellEnd"/>
-      <w:r>
-        <w:t xml:space="preserve">. </w:t>
+        <w:t xml:space="preserve">Besprechung der Probleme bei der Einrichtung vom Raspberry. </w:t>
       </w:r>
     </w:p>
     <w:p>
@@ -44,7 +36,13 @@
         </w:numPr>
       </w:pPr>
       <w:r>
-        <w:t>SSH ging nicht</w:t>
+        <w:t>SSH</w:t>
+      </w:r>
+      <w:r>
+        <w:t xml:space="preserve"> Einstellung</w:t>
+      </w:r>
+      <w:r>
+        <w:t xml:space="preserve"> ging nicht</w:t>
       </w:r>
     </w:p>
     <w:p>
@@ -56,15 +54,10 @@
         </w:numPr>
       </w:pPr>
       <w:r>
-        <w:t xml:space="preserve">Alle Gruppenmitglieder haben </w:t>
+        <w:t>Alle Gruppenmitglieder haben Github installiert</w:t>
       </w:r>
-      <w:proofErr w:type="spellStart"/>
       <w:r>
-        <w:t>Github</w:t>
-      </w:r>
-      <w:proofErr w:type="spellEnd"/>
-      <w:r>
-        <w:t xml:space="preserve"> installiert</w:t>
+        <w:t xml:space="preserve"> &amp; Grundsätzliche Verwendung </w:t>
       </w:r>
     </w:p>
     <w:p>
@@ -75,11 +68,25 @@
           <w:numId w:val="1"/>
         </w:numPr>
       </w:pPr>
+      <w:r>
+        <w:t>Es wurde eine Internetrecherche über das Projekt durchgeführt</w:t>
+      </w:r>
     </w:p>
     <w:p>
+      <w:pPr>
+        <w:pStyle w:val="Listenabsatz"/>
+        <w:numPr>
+          <w:ilvl w:val="0"/>
+          <w:numId w:val="1"/>
+        </w:numPr>
+      </w:pPr>
+      <w:r>
+        <w:t>Aktualisierung des Pflichtenheftes</w:t>
+      </w:r>
       <w:bookmarkStart w:id="0" w:name="_GoBack"/>
       <w:bookmarkEnd w:id="0"/>
     </w:p>
+    <w:p/>
     <w:sectPr>
       <w:pgSz w:w="11906" w:h="16838"/>
       <w:pgMar w:top="1417" w:right="1417" w:bottom="1134" w:left="1417" w:header="708" w:footer="708" w:gutter="0"/>

</xml_diff>